<commit_message>
agregar analisis de predicion
</commit_message>
<xml_diff>
--- a/Doc1.docx
+++ b/Doc1.docx
@@ -15,7 +15,39 @@
           <w:sz w:val="40"/>
           <w:szCs w:val="40"/>
         </w:rPr>
-        <w:t>Módulo 2 Implementación de un modelo de deep learning.</w:t>
+        <w:t xml:space="preserve">Módulo 2 Implementación de un modelo de </w:t>
+      </w:r>
+      <w:proofErr w:type="spellStart"/>
+      <w:r>
+        <w:rPr>
+          <w:sz w:val="40"/>
+          <w:szCs w:val="40"/>
+        </w:rPr>
+        <w:t>deep</w:t>
+      </w:r>
+      <w:proofErr w:type="spellEnd"/>
+      <w:r>
+        <w:rPr>
+          <w:sz w:val="40"/>
+          <w:szCs w:val="40"/>
+        </w:rPr>
+        <w:t xml:space="preserve"> </w:t>
+      </w:r>
+      <w:proofErr w:type="spellStart"/>
+      <w:r>
+        <w:rPr>
+          <w:sz w:val="40"/>
+          <w:szCs w:val="40"/>
+        </w:rPr>
+        <w:t>learning</w:t>
+      </w:r>
+      <w:proofErr w:type="spellEnd"/>
+      <w:r>
+        <w:rPr>
+          <w:sz w:val="40"/>
+          <w:szCs w:val="40"/>
+        </w:rPr>
+        <w:t>.</w:t>
       </w:r>
     </w:p>
     <w:p>
@@ -37,8 +69,17 @@
           <w:sz w:val="32"/>
           <w:szCs w:val="32"/>
         </w:rPr>
-        <w:t>Contexto del dataset</w:t>
-      </w:r>
+        <w:t xml:space="preserve">Contexto del </w:t>
+      </w:r>
+      <w:proofErr w:type="spellStart"/>
+      <w:r>
+        <w:rPr>
+          <w:sz w:val="32"/>
+          <w:szCs w:val="32"/>
+        </w:rPr>
+        <w:t>dataset</w:t>
+      </w:r>
+      <w:proofErr w:type="spellEnd"/>
     </w:p>
     <w:p>
       <w:pPr>
@@ -54,7 +95,39 @@
           <w:sz w:val="24"/>
           <w:szCs w:val="24"/>
         </w:rPr>
-        <w:t xml:space="preserve">El dataset fue obtenido en la plataforma de Kaggle, en donde tiene almacenado un total de 1966 de imágenes en formato JPG, las cuales </w:t>
+        <w:t xml:space="preserve">El </w:t>
+      </w:r>
+      <w:proofErr w:type="spellStart"/>
+      <w:r>
+        <w:rPr>
+          <w:sz w:val="24"/>
+          <w:szCs w:val="24"/>
+        </w:rPr>
+        <w:t>dataset</w:t>
+      </w:r>
+      <w:proofErr w:type="spellEnd"/>
+      <w:r>
+        <w:rPr>
+          <w:sz w:val="24"/>
+          <w:szCs w:val="24"/>
+        </w:rPr>
+        <w:t xml:space="preserve"> fue obtenido en la plataforma de </w:t>
+      </w:r>
+      <w:proofErr w:type="spellStart"/>
+      <w:r>
+        <w:rPr>
+          <w:sz w:val="24"/>
+          <w:szCs w:val="24"/>
+        </w:rPr>
+        <w:t>Kaggle</w:t>
+      </w:r>
+      <w:proofErr w:type="spellEnd"/>
+      <w:r>
+        <w:rPr>
+          <w:sz w:val="24"/>
+          <w:szCs w:val="24"/>
+        </w:rPr>
+        <w:t xml:space="preserve">, en donde tiene almacenado un total de 1966 de imágenes en formato JPG, las cuales </w:t>
       </w:r>
       <w:r>
         <w:rPr>
@@ -94,7 +167,55 @@
           <w:sz w:val="24"/>
           <w:szCs w:val="24"/>
         </w:rPr>
-        <w:t xml:space="preserve"> la aplicación de framework se utilizó las librerías de Tensorflow con Keras y algunos modelos de aplicación para procesamiento</w:t>
+        <w:t xml:space="preserve"> la aplicación de </w:t>
+      </w:r>
+      <w:proofErr w:type="spellStart"/>
+      <w:r>
+        <w:rPr>
+          <w:sz w:val="24"/>
+          <w:szCs w:val="24"/>
+        </w:rPr>
+        <w:t>framework</w:t>
+      </w:r>
+      <w:proofErr w:type="spellEnd"/>
+      <w:r>
+        <w:rPr>
+          <w:sz w:val="24"/>
+          <w:szCs w:val="24"/>
+        </w:rPr>
+        <w:t xml:space="preserve"> se utilizó las librerías de </w:t>
+      </w:r>
+      <w:proofErr w:type="spellStart"/>
+      <w:r>
+        <w:rPr>
+          <w:sz w:val="24"/>
+          <w:szCs w:val="24"/>
+        </w:rPr>
+        <w:t>Tensorflow</w:t>
+      </w:r>
+      <w:proofErr w:type="spellEnd"/>
+      <w:r>
+        <w:rPr>
+          <w:sz w:val="24"/>
+          <w:szCs w:val="24"/>
+        </w:rPr>
+        <w:t xml:space="preserve"> con </w:t>
+      </w:r>
+      <w:proofErr w:type="spellStart"/>
+      <w:r>
+        <w:rPr>
+          <w:sz w:val="24"/>
+          <w:szCs w:val="24"/>
+        </w:rPr>
+        <w:t>Keras</w:t>
+      </w:r>
+      <w:proofErr w:type="spellEnd"/>
+      <w:r>
+        <w:rPr>
+          <w:sz w:val="24"/>
+          <w:szCs w:val="24"/>
+        </w:rPr>
+        <w:t xml:space="preserve"> y algunos modelos de aplicación para procesamiento</w:t>
       </w:r>
       <w:r>
         <w:rPr>
@@ -209,7 +330,23 @@
           <w:sz w:val="24"/>
           <w:szCs w:val="24"/>
         </w:rPr>
-        <w:t xml:space="preserve"> 2 son de Conv2D para dividir en pequeñas capas de 2D, 1 de Flatten para aplanar las capas en 1D</w:t>
+        <w:t xml:space="preserve"> 2 son de Conv2D para dividir en pequeñas capas de 2D, 1 de </w:t>
+      </w:r>
+      <w:proofErr w:type="spellStart"/>
+      <w:r>
+        <w:rPr>
+          <w:sz w:val="24"/>
+          <w:szCs w:val="24"/>
+        </w:rPr>
+        <w:t>Flatten</w:t>
+      </w:r>
+      <w:proofErr w:type="spellEnd"/>
+      <w:r>
+        <w:rPr>
+          <w:sz w:val="24"/>
+          <w:szCs w:val="24"/>
+        </w:rPr>
+        <w:t xml:space="preserve"> para aplanar las capas en 1D</w:t>
       </w:r>
       <w:r>
         <w:rPr>
@@ -257,6 +394,7 @@
       </w:pPr>
       <w:r>
         <w:rPr>
+          <w:noProof/>
           <w:sz w:val="24"/>
           <w:szCs w:val="24"/>
         </w:rPr>
@@ -347,6 +485,7 @@
         </w:rPr>
         <w:t xml:space="preserve"> </w:t>
       </w:r>
+      <w:proofErr w:type="spellStart"/>
       <w:r>
         <w:rPr>
           <w:sz w:val="24"/>
@@ -354,19 +493,52 @@
         </w:rPr>
         <w:t>BinaryCrossentropy</w:t>
       </w:r>
-      <w:r>
-        <w:rPr>
-          <w:sz w:val="24"/>
-          <w:szCs w:val="24"/>
-        </w:rPr>
-        <w:t xml:space="preserve"> como parámetro de loss, ya que es útil cuando queremos predecir para tener respuestas binarias (Sí y No); también se aplicó la función de Adam para </w:t>
-      </w:r>
-      <w:r>
-        <w:rPr>
-          <w:sz w:val="24"/>
-          <w:szCs w:val="24"/>
-        </w:rPr>
-        <w:t>la optimización, ya que esta función nos permite ajustar automáticamente el learning reta dependiendo de las veces.</w:t>
+      <w:proofErr w:type="spellEnd"/>
+      <w:r>
+        <w:rPr>
+          <w:sz w:val="24"/>
+          <w:szCs w:val="24"/>
+        </w:rPr>
+        <w:t xml:space="preserve"> como parámetro de </w:t>
+      </w:r>
+      <w:proofErr w:type="spellStart"/>
+      <w:r>
+        <w:rPr>
+          <w:sz w:val="24"/>
+          <w:szCs w:val="24"/>
+        </w:rPr>
+        <w:t>loss</w:t>
+      </w:r>
+      <w:proofErr w:type="spellEnd"/>
+      <w:r>
+        <w:rPr>
+          <w:sz w:val="24"/>
+          <w:szCs w:val="24"/>
+        </w:rPr>
+        <w:t xml:space="preserve">, ya que es útil cuando queremos predecir para tener respuestas binarias (Sí y No); también se aplicó la función de Adam para </w:t>
+      </w:r>
+      <w:r>
+        <w:rPr>
+          <w:sz w:val="24"/>
+          <w:szCs w:val="24"/>
+        </w:rPr>
+        <w:t xml:space="preserve">la optimización, ya que esta función nos permite ajustar automáticamente el </w:t>
+      </w:r>
+      <w:proofErr w:type="spellStart"/>
+      <w:r>
+        <w:rPr>
+          <w:sz w:val="24"/>
+          <w:szCs w:val="24"/>
+        </w:rPr>
+        <w:t>learning</w:t>
+      </w:r>
+      <w:proofErr w:type="spellEnd"/>
+      <w:r>
+        <w:rPr>
+          <w:sz w:val="24"/>
+          <w:szCs w:val="24"/>
+        </w:rPr>
+        <w:t xml:space="preserve"> reta dependiendo de las veces.</w:t>
       </w:r>
     </w:p>
     <w:p>
@@ -379,6 +551,7 @@
       </w:pPr>
       <w:r>
         <w:rPr>
+          <w:noProof/>
           <w:sz w:val="24"/>
           <w:szCs w:val="24"/>
         </w:rPr>
@@ -454,6 +627,7 @@
       </w:pPr>
       <w:r>
         <w:rPr>
+          <w:noProof/>
           <w:sz w:val="24"/>
           <w:szCs w:val="24"/>
         </w:rPr>
@@ -508,21 +682,149 @@
           <w:szCs w:val="24"/>
         </w:rPr>
         <w:tab/>
-        <w:t xml:space="preserve">Una vez entrenado el modelo, graficamos la comparación del accuracy y loss de nuestro train y test. </w:t>
-      </w:r>
-      <w:r>
-        <w:rPr>
-          <w:sz w:val="24"/>
-          <w:szCs w:val="24"/>
-        </w:rPr>
-        <w:t>En la gráfica de “train acc vs val acc” o</w:t>
-      </w:r>
-      <w:r>
-        <w:rPr>
-          <w:sz w:val="24"/>
-          <w:szCs w:val="24"/>
-        </w:rPr>
-        <w:t xml:space="preserve">bservamos que nuestro accuracy para train fue favorable, sin </w:t>
+        <w:t xml:space="preserve">Una vez entrenado el modelo, graficamos la comparación del </w:t>
+      </w:r>
+      <w:proofErr w:type="spellStart"/>
+      <w:r>
+        <w:rPr>
+          <w:sz w:val="24"/>
+          <w:szCs w:val="24"/>
+        </w:rPr>
+        <w:t>accuracy</w:t>
+      </w:r>
+      <w:proofErr w:type="spellEnd"/>
+      <w:r>
+        <w:rPr>
+          <w:sz w:val="24"/>
+          <w:szCs w:val="24"/>
+        </w:rPr>
+        <w:t xml:space="preserve"> y </w:t>
+      </w:r>
+      <w:proofErr w:type="spellStart"/>
+      <w:r>
+        <w:rPr>
+          <w:sz w:val="24"/>
+          <w:szCs w:val="24"/>
+        </w:rPr>
+        <w:t>loss</w:t>
+      </w:r>
+      <w:proofErr w:type="spellEnd"/>
+      <w:r>
+        <w:rPr>
+          <w:sz w:val="24"/>
+          <w:szCs w:val="24"/>
+        </w:rPr>
+        <w:t xml:space="preserve"> de nuestro </w:t>
+      </w:r>
+      <w:proofErr w:type="spellStart"/>
+      <w:r>
+        <w:rPr>
+          <w:sz w:val="24"/>
+          <w:szCs w:val="24"/>
+        </w:rPr>
+        <w:t>train</w:t>
+      </w:r>
+      <w:proofErr w:type="spellEnd"/>
+      <w:r>
+        <w:rPr>
+          <w:sz w:val="24"/>
+          <w:szCs w:val="24"/>
+        </w:rPr>
+        <w:t xml:space="preserve"> y test. </w:t>
+      </w:r>
+      <w:r>
+        <w:rPr>
+          <w:sz w:val="24"/>
+          <w:szCs w:val="24"/>
+        </w:rPr>
+        <w:t>En la gráfica de “</w:t>
+      </w:r>
+      <w:proofErr w:type="spellStart"/>
+      <w:r>
+        <w:rPr>
+          <w:sz w:val="24"/>
+          <w:szCs w:val="24"/>
+        </w:rPr>
+        <w:t>train</w:t>
+      </w:r>
+      <w:proofErr w:type="spellEnd"/>
+      <w:r>
+        <w:rPr>
+          <w:sz w:val="24"/>
+          <w:szCs w:val="24"/>
+        </w:rPr>
+        <w:t xml:space="preserve"> </w:t>
+      </w:r>
+      <w:proofErr w:type="spellStart"/>
+      <w:r>
+        <w:rPr>
+          <w:sz w:val="24"/>
+          <w:szCs w:val="24"/>
+        </w:rPr>
+        <w:t>acc</w:t>
+      </w:r>
+      <w:proofErr w:type="spellEnd"/>
+      <w:r>
+        <w:rPr>
+          <w:sz w:val="24"/>
+          <w:szCs w:val="24"/>
+        </w:rPr>
+        <w:t xml:space="preserve"> vs val </w:t>
+      </w:r>
+      <w:proofErr w:type="spellStart"/>
+      <w:r>
+        <w:rPr>
+          <w:sz w:val="24"/>
+          <w:szCs w:val="24"/>
+        </w:rPr>
+        <w:t>acc</w:t>
+      </w:r>
+      <w:proofErr w:type="spellEnd"/>
+      <w:r>
+        <w:rPr>
+          <w:sz w:val="24"/>
+          <w:szCs w:val="24"/>
+        </w:rPr>
+        <w:t>” o</w:t>
+      </w:r>
+      <w:r>
+        <w:rPr>
+          <w:sz w:val="24"/>
+          <w:szCs w:val="24"/>
+        </w:rPr>
+        <w:t xml:space="preserve">bservamos que nuestro </w:t>
+      </w:r>
+      <w:proofErr w:type="spellStart"/>
+      <w:r>
+        <w:rPr>
+          <w:sz w:val="24"/>
+          <w:szCs w:val="24"/>
+        </w:rPr>
+        <w:t>accuracy</w:t>
+      </w:r>
+      <w:proofErr w:type="spellEnd"/>
+      <w:r>
+        <w:rPr>
+          <w:sz w:val="24"/>
+          <w:szCs w:val="24"/>
+        </w:rPr>
+        <w:t xml:space="preserve"> para </w:t>
+      </w:r>
+      <w:proofErr w:type="spellStart"/>
+      <w:r>
+        <w:rPr>
+          <w:sz w:val="24"/>
+          <w:szCs w:val="24"/>
+        </w:rPr>
+        <w:t>train</w:t>
+      </w:r>
+      <w:proofErr w:type="spellEnd"/>
+      <w:r>
+        <w:rPr>
+          <w:sz w:val="24"/>
+          <w:szCs w:val="24"/>
+        </w:rPr>
+        <w:t xml:space="preserve"> fue favorable, sin </w:t>
       </w:r>
       <w:r>
         <w:rPr>
@@ -543,7 +845,71 @@
           <w:sz w:val="24"/>
           <w:szCs w:val="24"/>
         </w:rPr>
-        <w:t xml:space="preserve"> La gráfica de “train los vs val loos” observamos que el modelo trian se entrenó correctamente y fue disminuyendo loss conforme las épocas, a cambio para test fue lo contrario.</w:t>
+        <w:t xml:space="preserve"> La gráfica de “</w:t>
+      </w:r>
+      <w:proofErr w:type="spellStart"/>
+      <w:r>
+        <w:rPr>
+          <w:sz w:val="24"/>
+          <w:szCs w:val="24"/>
+        </w:rPr>
+        <w:t>train</w:t>
+      </w:r>
+      <w:proofErr w:type="spellEnd"/>
+      <w:r>
+        <w:rPr>
+          <w:sz w:val="24"/>
+          <w:szCs w:val="24"/>
+        </w:rPr>
+        <w:t xml:space="preserve"> los vs val </w:t>
+      </w:r>
+      <w:proofErr w:type="spellStart"/>
+      <w:r>
+        <w:rPr>
+          <w:sz w:val="24"/>
+          <w:szCs w:val="24"/>
+        </w:rPr>
+        <w:t>loos</w:t>
+      </w:r>
+      <w:proofErr w:type="spellEnd"/>
+      <w:r>
+        <w:rPr>
+          <w:sz w:val="24"/>
+          <w:szCs w:val="24"/>
+        </w:rPr>
+        <w:t xml:space="preserve">” observamos que el modelo </w:t>
+      </w:r>
+      <w:proofErr w:type="spellStart"/>
+      <w:r>
+        <w:rPr>
+          <w:sz w:val="24"/>
+          <w:szCs w:val="24"/>
+        </w:rPr>
+        <w:t>trian</w:t>
+      </w:r>
+      <w:proofErr w:type="spellEnd"/>
+      <w:r>
+        <w:rPr>
+          <w:sz w:val="24"/>
+          <w:szCs w:val="24"/>
+        </w:rPr>
+        <w:t xml:space="preserve"> se entrenó correctamente y fue disminuyendo </w:t>
+      </w:r>
+      <w:proofErr w:type="spellStart"/>
+      <w:r>
+        <w:rPr>
+          <w:sz w:val="24"/>
+          <w:szCs w:val="24"/>
+        </w:rPr>
+        <w:t>loss</w:t>
+      </w:r>
+      <w:proofErr w:type="spellEnd"/>
+      <w:r>
+        <w:rPr>
+          <w:sz w:val="24"/>
+          <w:szCs w:val="24"/>
+        </w:rPr>
+        <w:t xml:space="preserve"> conforme las épocas, a cambio para test fue lo contrario.</w:t>
       </w:r>
     </w:p>
     <w:p>
@@ -556,6 +922,7 @@
       </w:pPr>
       <w:r>
         <w:rPr>
+          <w:noProof/>
           <w:sz w:val="24"/>
           <w:szCs w:val="24"/>
         </w:rPr>
@@ -597,6 +964,7 @@
       </w:r>
       <w:r>
         <w:rPr>
+          <w:noProof/>
           <w:sz w:val="24"/>
           <w:szCs w:val="24"/>
         </w:rPr>
@@ -651,7 +1019,23 @@
           <w:szCs w:val="24"/>
         </w:rPr>
         <w:tab/>
-        <w:t xml:space="preserve">Después de analizar nuestras gráficas, determinamos que el modelo sólo tiene 70% de accuracy para la predicción, eso quiere decir que no es favorable y puede resultar error cuando queremos algo preciso, por lo </w:t>
+        <w:t xml:space="preserve">Después de analizar nuestras gráficas, determinamos que el modelo sólo tiene 70% de </w:t>
+      </w:r>
+      <w:proofErr w:type="spellStart"/>
+      <w:r>
+        <w:rPr>
+          <w:sz w:val="24"/>
+          <w:szCs w:val="24"/>
+        </w:rPr>
+        <w:t>accuracy</w:t>
+      </w:r>
+      <w:proofErr w:type="spellEnd"/>
+      <w:r>
+        <w:rPr>
+          <w:sz w:val="24"/>
+          <w:szCs w:val="24"/>
+        </w:rPr>
+        <w:t xml:space="preserve"> para la predicción, eso quiere decir que no es favorable y puede resultar error cuando queremos algo preciso, por lo </w:t>
       </w:r>
       <w:r>
         <w:rPr>
@@ -665,7 +1049,23 @@
           <w:sz w:val="24"/>
           <w:szCs w:val="24"/>
         </w:rPr>
-        <w:t xml:space="preserve"> debemos de cambiar otro tipo de modelo para que aumente el accuracy.</w:t>
+        <w:t xml:space="preserve"> debemos de cambiar otro tipo de modelo para que aumente el </w:t>
+      </w:r>
+      <w:proofErr w:type="spellStart"/>
+      <w:r>
+        <w:rPr>
+          <w:sz w:val="24"/>
+          <w:szCs w:val="24"/>
+        </w:rPr>
+        <w:t>accuracy</w:t>
+      </w:r>
+      <w:proofErr w:type="spellEnd"/>
+      <w:r>
+        <w:rPr>
+          <w:sz w:val="24"/>
+          <w:szCs w:val="24"/>
+        </w:rPr>
+        <w:t>.</w:t>
       </w:r>
     </w:p>
     <w:p>
@@ -707,7 +1107,23 @@
           <w:sz w:val="24"/>
           <w:szCs w:val="24"/>
         </w:rPr>
-        <w:t xml:space="preserve">Para el segundo modelo se aplicó una arquitectura de Keras llamado </w:t>
+        <w:t xml:space="preserve">Para el segundo modelo se aplicó una arquitectura de </w:t>
+      </w:r>
+      <w:proofErr w:type="spellStart"/>
+      <w:r>
+        <w:rPr>
+          <w:sz w:val="24"/>
+          <w:szCs w:val="24"/>
+        </w:rPr>
+        <w:t>Keras</w:t>
+      </w:r>
+      <w:proofErr w:type="spellEnd"/>
+      <w:r>
+        <w:rPr>
+          <w:sz w:val="24"/>
+          <w:szCs w:val="24"/>
+        </w:rPr>
+        <w:t xml:space="preserve"> llamado </w:t>
       </w:r>
       <w:r>
         <w:rPr>
@@ -741,6 +1157,7 @@
       </w:pPr>
       <w:r>
         <w:rPr>
+          <w:noProof/>
           <w:sz w:val="24"/>
           <w:szCs w:val="24"/>
         </w:rPr>
@@ -803,7 +1220,55 @@
           <w:sz w:val="24"/>
           <w:szCs w:val="24"/>
         </w:rPr>
-        <w:t>. Después del entrenar el modelo, graficamos las mismas gráficas de accuracy y loss train y test.</w:t>
+        <w:t xml:space="preserve">. Después del entrenar el modelo, graficamos las mismas gráficas de </w:t>
+      </w:r>
+      <w:proofErr w:type="spellStart"/>
+      <w:r>
+        <w:rPr>
+          <w:sz w:val="24"/>
+          <w:szCs w:val="24"/>
+        </w:rPr>
+        <w:t>accuracy</w:t>
+      </w:r>
+      <w:proofErr w:type="spellEnd"/>
+      <w:r>
+        <w:rPr>
+          <w:sz w:val="24"/>
+          <w:szCs w:val="24"/>
+        </w:rPr>
+        <w:t xml:space="preserve"> y </w:t>
+      </w:r>
+      <w:proofErr w:type="spellStart"/>
+      <w:r>
+        <w:rPr>
+          <w:sz w:val="24"/>
+          <w:szCs w:val="24"/>
+        </w:rPr>
+        <w:t>loss</w:t>
+      </w:r>
+      <w:proofErr w:type="spellEnd"/>
+      <w:r>
+        <w:rPr>
+          <w:sz w:val="24"/>
+          <w:szCs w:val="24"/>
+        </w:rPr>
+        <w:t xml:space="preserve"> </w:t>
+      </w:r>
+      <w:proofErr w:type="spellStart"/>
+      <w:r>
+        <w:rPr>
+          <w:sz w:val="24"/>
+          <w:szCs w:val="24"/>
+        </w:rPr>
+        <w:t>train</w:t>
+      </w:r>
+      <w:proofErr w:type="spellEnd"/>
+      <w:r>
+        <w:rPr>
+          <w:sz w:val="24"/>
+          <w:szCs w:val="24"/>
+        </w:rPr>
+        <w:t xml:space="preserve"> y test.</w:t>
       </w:r>
     </w:p>
     <w:p>
@@ -816,6 +1281,7 @@
       </w:pPr>
       <w:r>
         <w:rPr>
+          <w:noProof/>
           <w:sz w:val="24"/>
           <w:szCs w:val="24"/>
         </w:rPr>
@@ -863,6 +1329,7 @@
       </w:r>
       <w:r>
         <w:rPr>
+          <w:noProof/>
           <w:sz w:val="24"/>
           <w:szCs w:val="24"/>
         </w:rPr>
@@ -917,14 +1384,92 @@
           <w:szCs w:val="24"/>
         </w:rPr>
         <w:tab/>
-        <w:t xml:space="preserve">La gráfica “train acc vs val acc” del modelo 2 a comparación del modelo 1 visualmente mejoró bastante, ya que </w:t>
-      </w:r>
-      <w:r>
-        <w:rPr>
-          <w:sz w:val="24"/>
-          <w:szCs w:val="24"/>
-        </w:rPr>
-        <w:t>el accuracy de test subió a 97%, por lo tanto es muy predictivo para nuestro objetivo.</w:t>
+        <w:t>La gráfica “</w:t>
+      </w:r>
+      <w:proofErr w:type="spellStart"/>
+      <w:r>
+        <w:rPr>
+          <w:sz w:val="24"/>
+          <w:szCs w:val="24"/>
+        </w:rPr>
+        <w:t>train</w:t>
+      </w:r>
+      <w:proofErr w:type="spellEnd"/>
+      <w:r>
+        <w:rPr>
+          <w:sz w:val="24"/>
+          <w:szCs w:val="24"/>
+        </w:rPr>
+        <w:t xml:space="preserve"> </w:t>
+      </w:r>
+      <w:proofErr w:type="spellStart"/>
+      <w:r>
+        <w:rPr>
+          <w:sz w:val="24"/>
+          <w:szCs w:val="24"/>
+        </w:rPr>
+        <w:t>acc</w:t>
+      </w:r>
+      <w:proofErr w:type="spellEnd"/>
+      <w:r>
+        <w:rPr>
+          <w:sz w:val="24"/>
+          <w:szCs w:val="24"/>
+        </w:rPr>
+        <w:t xml:space="preserve"> vs val </w:t>
+      </w:r>
+      <w:proofErr w:type="spellStart"/>
+      <w:r>
+        <w:rPr>
+          <w:sz w:val="24"/>
+          <w:szCs w:val="24"/>
+        </w:rPr>
+        <w:t>acc</w:t>
+      </w:r>
+      <w:proofErr w:type="spellEnd"/>
+      <w:r>
+        <w:rPr>
+          <w:sz w:val="24"/>
+          <w:szCs w:val="24"/>
+        </w:rPr>
+        <w:t xml:space="preserve">” del modelo 2 a comparación del modelo 1 visualmente mejoró bastante, ya que </w:t>
+      </w:r>
+      <w:r>
+        <w:rPr>
+          <w:sz w:val="24"/>
+          <w:szCs w:val="24"/>
+        </w:rPr>
+        <w:t xml:space="preserve">el </w:t>
+      </w:r>
+      <w:proofErr w:type="spellStart"/>
+      <w:r>
+        <w:rPr>
+          <w:sz w:val="24"/>
+          <w:szCs w:val="24"/>
+        </w:rPr>
+        <w:t>accuracy</w:t>
+      </w:r>
+      <w:proofErr w:type="spellEnd"/>
+      <w:r>
+        <w:rPr>
+          <w:sz w:val="24"/>
+          <w:szCs w:val="24"/>
+        </w:rPr>
+        <w:t xml:space="preserve"> de test subió a 97%, por lo </w:t>
+      </w:r>
+      <w:r>
+        <w:rPr>
+          <w:sz w:val="24"/>
+          <w:szCs w:val="24"/>
+        </w:rPr>
+        <w:t>tanto,</w:t>
+      </w:r>
+      <w:r>
+        <w:rPr>
+          <w:sz w:val="24"/>
+          <w:szCs w:val="24"/>
+        </w:rPr>
+        <w:t xml:space="preserve"> es muy predictivo para nuestro objetivo.</w:t>
       </w:r>
     </w:p>
     <w:p>
@@ -940,6 +1485,321 @@
           <w:sz w:val="32"/>
           <w:szCs w:val="32"/>
         </w:rPr>
+        <w:t>Prueba</w:t>
+      </w:r>
+    </w:p>
+    <w:p>
+      <w:pPr>
+        <w:jc w:val="both"/>
+        <w:rPr>
+          <w:sz w:val="24"/>
+          <w:szCs w:val="24"/>
+        </w:rPr>
+      </w:pPr>
+      <w:r>
+        <w:rPr>
+          <w:sz w:val="24"/>
+          <w:szCs w:val="24"/>
+        </w:rPr>
+        <w:tab/>
+        <w:t>Para comprobar si nuestro modelo es efectivo, cargamos unas imágenes para que el modelo determina si la imagen es pizza o no.</w:t>
+      </w:r>
+    </w:p>
+    <w:p>
+      <w:pPr>
+        <w:jc w:val="both"/>
+        <w:rPr>
+          <w:sz w:val="24"/>
+          <w:szCs w:val="24"/>
+        </w:rPr>
+      </w:pPr>
+      <w:r>
+        <w:rPr>
+          <w:sz w:val="24"/>
+          <w:szCs w:val="24"/>
+        </w:rPr>
+        <w:drawing>
+          <wp:inline distT="0" distB="0" distL="0" distR="0" wp14:anchorId="3D93CACB" wp14:editId="7515DDCB">
+            <wp:extent cx="2392680" cy="2125748"/>
+            <wp:effectExtent l="0" t="0" r="0" b="0"/>
+            <wp:docPr id="10" name="图片 10"/>
+            <wp:cNvGraphicFramePr>
+              <a:graphicFrameLocks xmlns:a="http://schemas.openxmlformats.org/drawingml/2006/main" noChangeAspect="1"/>
+            </wp:cNvGraphicFramePr>
+            <a:graphic xmlns:a="http://schemas.openxmlformats.org/drawingml/2006/main">
+              <a:graphicData uri="http://schemas.openxmlformats.org/drawingml/2006/picture">
+                <pic:pic xmlns:pic="http://schemas.openxmlformats.org/drawingml/2006/picture">
+                  <pic:nvPicPr>
+                    <pic:cNvPr id="1" name=""/>
+                    <pic:cNvPicPr/>
+                  </pic:nvPicPr>
+                  <pic:blipFill>
+                    <a:blip r:embed="rId13"/>
+                    <a:stretch>
+                      <a:fillRect/>
+                    </a:stretch>
+                  </pic:blipFill>
+                  <pic:spPr>
+                    <a:xfrm>
+                      <a:off x="0" y="0"/>
+                      <a:ext cx="2396539" cy="2129177"/>
+                    </a:xfrm>
+                    <a:prstGeom prst="rect">
+                      <a:avLst/>
+                    </a:prstGeom>
+                  </pic:spPr>
+                </pic:pic>
+              </a:graphicData>
+            </a:graphic>
+          </wp:inline>
+        </w:drawing>
+      </w:r>
+      <w:r>
+        <w:rPr>
+          <w:sz w:val="24"/>
+          <w:szCs w:val="24"/>
+        </w:rPr>
+        <w:drawing>
+          <wp:inline distT="0" distB="0" distL="0" distR="0" wp14:anchorId="58C8E9B8" wp14:editId="14F86D08">
+            <wp:extent cx="2507244" cy="2110105"/>
+            <wp:effectExtent l="0" t="0" r="0" b="0"/>
+            <wp:docPr id="11" name="图片 11"/>
+            <wp:cNvGraphicFramePr>
+              <a:graphicFrameLocks xmlns:a="http://schemas.openxmlformats.org/drawingml/2006/main" noChangeAspect="1"/>
+            </wp:cNvGraphicFramePr>
+            <a:graphic xmlns:a="http://schemas.openxmlformats.org/drawingml/2006/main">
+              <a:graphicData uri="http://schemas.openxmlformats.org/drawingml/2006/picture">
+                <pic:pic xmlns:pic="http://schemas.openxmlformats.org/drawingml/2006/picture">
+                  <pic:nvPicPr>
+                    <pic:cNvPr id="1" name=""/>
+                    <pic:cNvPicPr/>
+                  </pic:nvPicPr>
+                  <pic:blipFill>
+                    <a:blip r:embed="rId14"/>
+                    <a:stretch>
+                      <a:fillRect/>
+                    </a:stretch>
+                  </pic:blipFill>
+                  <pic:spPr>
+                    <a:xfrm>
+                      <a:off x="0" y="0"/>
+                      <a:ext cx="2511200" cy="2113435"/>
+                    </a:xfrm>
+                    <a:prstGeom prst="rect">
+                      <a:avLst/>
+                    </a:prstGeom>
+                  </pic:spPr>
+                </pic:pic>
+              </a:graphicData>
+            </a:graphic>
+          </wp:inline>
+        </w:drawing>
+      </w:r>
+    </w:p>
+    <w:p>
+      <w:pPr>
+        <w:jc w:val="both"/>
+        <w:rPr>
+          <w:sz w:val="24"/>
+          <w:szCs w:val="24"/>
+        </w:rPr>
+      </w:pPr>
+      <w:r>
+        <w:rPr>
+          <w:sz w:val="24"/>
+          <w:szCs w:val="24"/>
+        </w:rPr>
+        <w:lastRenderedPageBreak/>
+        <w:drawing>
+          <wp:inline distT="0" distB="0" distL="0" distR="0" wp14:anchorId="1FA874A7" wp14:editId="4ABAFEB1">
+            <wp:extent cx="2368809" cy="2011680"/>
+            <wp:effectExtent l="0" t="0" r="0" b="0"/>
+            <wp:docPr id="12" name="图片 12"/>
+            <wp:cNvGraphicFramePr>
+              <a:graphicFrameLocks xmlns:a="http://schemas.openxmlformats.org/drawingml/2006/main" noChangeAspect="1"/>
+            </wp:cNvGraphicFramePr>
+            <a:graphic xmlns:a="http://schemas.openxmlformats.org/drawingml/2006/main">
+              <a:graphicData uri="http://schemas.openxmlformats.org/drawingml/2006/picture">
+                <pic:pic xmlns:pic="http://schemas.openxmlformats.org/drawingml/2006/picture">
+                  <pic:nvPicPr>
+                    <pic:cNvPr id="1" name=""/>
+                    <pic:cNvPicPr/>
+                  </pic:nvPicPr>
+                  <pic:blipFill>
+                    <a:blip r:embed="rId15"/>
+                    <a:stretch>
+                      <a:fillRect/>
+                    </a:stretch>
+                  </pic:blipFill>
+                  <pic:spPr>
+                    <a:xfrm>
+                      <a:off x="0" y="0"/>
+                      <a:ext cx="2375229" cy="2017132"/>
+                    </a:xfrm>
+                    <a:prstGeom prst="rect">
+                      <a:avLst/>
+                    </a:prstGeom>
+                  </pic:spPr>
+                </pic:pic>
+              </a:graphicData>
+            </a:graphic>
+          </wp:inline>
+        </w:drawing>
+      </w:r>
+      <w:r>
+        <w:rPr>
+          <w:sz w:val="24"/>
+          <w:szCs w:val="24"/>
+        </w:rPr>
+        <w:drawing>
+          <wp:inline distT="0" distB="0" distL="0" distR="0" wp14:anchorId="1B8A77E7" wp14:editId="0ADAECC7">
+            <wp:extent cx="2385060" cy="1980736"/>
+            <wp:effectExtent l="0" t="0" r="0" b="0"/>
+            <wp:docPr id="13" name="图片 13"/>
+            <wp:cNvGraphicFramePr>
+              <a:graphicFrameLocks xmlns:a="http://schemas.openxmlformats.org/drawingml/2006/main" noChangeAspect="1"/>
+            </wp:cNvGraphicFramePr>
+            <a:graphic xmlns:a="http://schemas.openxmlformats.org/drawingml/2006/main">
+              <a:graphicData uri="http://schemas.openxmlformats.org/drawingml/2006/picture">
+                <pic:pic xmlns:pic="http://schemas.openxmlformats.org/drawingml/2006/picture">
+                  <pic:nvPicPr>
+                    <pic:cNvPr id="1" name=""/>
+                    <pic:cNvPicPr/>
+                  </pic:nvPicPr>
+                  <pic:blipFill>
+                    <a:blip r:embed="rId16"/>
+                    <a:stretch>
+                      <a:fillRect/>
+                    </a:stretch>
+                  </pic:blipFill>
+                  <pic:spPr>
+                    <a:xfrm>
+                      <a:off x="0" y="0"/>
+                      <a:ext cx="2392242" cy="1986701"/>
+                    </a:xfrm>
+                    <a:prstGeom prst="rect">
+                      <a:avLst/>
+                    </a:prstGeom>
+                  </pic:spPr>
+                </pic:pic>
+              </a:graphicData>
+            </a:graphic>
+          </wp:inline>
+        </w:drawing>
+      </w:r>
+    </w:p>
+    <w:p>
+      <w:pPr>
+        <w:jc w:val="center"/>
+        <w:rPr>
+          <w:sz w:val="24"/>
+          <w:szCs w:val="24"/>
+        </w:rPr>
+      </w:pPr>
+    </w:p>
+    <w:p>
+      <w:pPr>
+        <w:jc w:val="both"/>
+        <w:rPr>
+          <w:sz w:val="24"/>
+          <w:szCs w:val="24"/>
+        </w:rPr>
+      </w:pPr>
+      <w:r>
+        <w:rPr>
+          <w:sz w:val="24"/>
+          <w:szCs w:val="24"/>
+        </w:rPr>
+        <w:tab/>
+        <w:t>El modelo tiene 97% de</w:t>
+      </w:r>
+      <w:r>
+        <w:rPr>
+          <w:sz w:val="24"/>
+          <w:szCs w:val="24"/>
+        </w:rPr>
+        <w:t xml:space="preserve"> efectividad, por lo tanto, existe 3% de probabilidad en el que el modelo falle</w:t>
+      </w:r>
+      <w:r>
+        <w:rPr>
+          <w:sz w:val="24"/>
+          <w:szCs w:val="24"/>
+        </w:rPr>
+        <w:t>. Así como en la siguiente imagen, el modelo reconoce el pan de muerto vista desde arriba y lo interpreta como pizza. Una forma de solucionarlo y eliminar estos tipos de error es aplicar otra arquitectura y agregar más capas para aumentar la eficiencia del modelo.</w:t>
+      </w:r>
+    </w:p>
+    <w:p>
+      <w:pPr>
+        <w:jc w:val="center"/>
+        <w:rPr>
+          <w:sz w:val="24"/>
+          <w:szCs w:val="24"/>
+        </w:rPr>
+      </w:pPr>
+      <w:r>
+        <w:rPr>
+          <w:sz w:val="24"/>
+          <w:szCs w:val="24"/>
+        </w:rPr>
+        <w:drawing>
+          <wp:inline distT="0" distB="0" distL="0" distR="0" wp14:anchorId="3D063B6B" wp14:editId="33223F94">
+            <wp:extent cx="3467100" cy="2857573"/>
+            <wp:effectExtent l="0" t="0" r="0" b="0"/>
+            <wp:docPr id="14" name="图片 14" descr="披萨的特写&#10;&#10;中度可信度描述已自动生成"/>
+            <wp:cNvGraphicFramePr>
+              <a:graphicFrameLocks xmlns:a="http://schemas.openxmlformats.org/drawingml/2006/main" noChangeAspect="1"/>
+            </wp:cNvGraphicFramePr>
+            <a:graphic xmlns:a="http://schemas.openxmlformats.org/drawingml/2006/main">
+              <a:graphicData uri="http://schemas.openxmlformats.org/drawingml/2006/picture">
+                <pic:pic xmlns:pic="http://schemas.openxmlformats.org/drawingml/2006/picture">
+                  <pic:nvPicPr>
+                    <pic:cNvPr id="14" name="图片 14" descr="披萨的特写&#10;&#10;中度可信度描述已自动生成"/>
+                    <pic:cNvPicPr/>
+                  </pic:nvPicPr>
+                  <pic:blipFill>
+                    <a:blip r:embed="rId17"/>
+                    <a:stretch>
+                      <a:fillRect/>
+                    </a:stretch>
+                  </pic:blipFill>
+                  <pic:spPr>
+                    <a:xfrm>
+                      <a:off x="0" y="0"/>
+                      <a:ext cx="3471622" cy="2861300"/>
+                    </a:xfrm>
+                    <a:prstGeom prst="rect">
+                      <a:avLst/>
+                    </a:prstGeom>
+                  </pic:spPr>
+                </pic:pic>
+              </a:graphicData>
+            </a:graphic>
+          </wp:inline>
+        </w:drawing>
+      </w:r>
+    </w:p>
+    <w:p>
+      <w:pPr>
+        <w:jc w:val="both"/>
+        <w:rPr>
+          <w:sz w:val="24"/>
+          <w:szCs w:val="24"/>
+        </w:rPr>
+      </w:pPr>
+    </w:p>
+    <w:p>
+      <w:pPr>
+        <w:pStyle w:val="2"/>
+        <w:rPr>
+          <w:sz w:val="32"/>
+          <w:szCs w:val="32"/>
+        </w:rPr>
+      </w:pPr>
+      <w:r>
+        <w:rPr>
+          <w:sz w:val="32"/>
+          <w:szCs w:val="32"/>
+        </w:rPr>
         <w:t>Fuente</w:t>
       </w:r>
     </w:p>
@@ -962,7 +1822,23 @@
           <w:sz w:val="24"/>
           <w:szCs w:val="24"/>
         </w:rPr>
-        <w:t>de Kaggle: https://www.kaggle.com/datasets/carlosrunner/pizza-not-pizza</w:t>
+        <w:t xml:space="preserve">de </w:t>
+      </w:r>
+      <w:proofErr w:type="spellStart"/>
+      <w:r>
+        <w:rPr>
+          <w:sz w:val="24"/>
+          <w:szCs w:val="24"/>
+        </w:rPr>
+        <w:t>Kaggle</w:t>
+      </w:r>
+      <w:proofErr w:type="spellEnd"/>
+      <w:r>
+        <w:rPr>
+          <w:sz w:val="24"/>
+          <w:szCs w:val="24"/>
+        </w:rPr>
+        <w:t>: https://www.kaggle.com/datasets/carlosrunner/pizza-not-pizza</w:t>
       </w:r>
     </w:p>
     <w:sectPr>

</xml_diff>